<commit_message>
added files lab 8
</commit_message>
<xml_diff>
--- a/labs/lab08/report/report.docx
+++ b/labs/lab08/report/report.docx
@@ -696,7 +696,7 @@
           <wp:inline>
             <wp:extent cx="5334000" cy="991369"/>
             <wp:effectExtent b="0" l="0" r="0" t="0"/>
-            <wp:docPr descr="Рис. 2: работа нового lab8-1" title="" id="28" name="Picture"/>
+            <wp:docPr descr="Рис. 2: работа lab8-1.asm (2)" title="" id="28" name="Picture"/>
             <a:graphic>
               <a:graphicData uri="http://schemas.openxmlformats.org/drawingml/2006/picture">
                 <pic:pic>
@@ -740,7 +740,7 @@
         <w:pStyle w:val="ImageCaption"/>
       </w:pPr>
       <w:r>
-        <w:t xml:space="preserve">Рис. 2: работа нового lab8-1</w:t>
+        <w:t xml:space="preserve">Рис. 2: работа lab8-1.asm (2)</w:t>
       </w:r>
     </w:p>
     <w:p>
@@ -867,7 +867,7 @@
           <wp:inline>
             <wp:extent cx="5334000" cy="2232837"/>
             <wp:effectExtent b="0" l="0" r="0" t="0"/>
-            <wp:docPr descr="Рис. 5: Наибольшая переменная с разными В" title="" id="40" name="Picture"/>
+            <wp:docPr descr="Рис. 5: разныe В" title="" id="40" name="Picture"/>
             <a:graphic>
               <a:graphicData uri="http://schemas.openxmlformats.org/drawingml/2006/picture">
                 <pic:pic>
@@ -911,7 +911,7 @@
         <w:pStyle w:val="ImageCaption"/>
       </w:pPr>
       <w:r>
-        <w:t xml:space="preserve">Рис. 5: Наибольшая переменная с разными В</w:t>
+        <w:t xml:space="preserve">Рис. 5: разныe В</w:t>
       </w:r>
     </w:p>
     <w:p>
@@ -1038,7 +1038,7 @@
           <wp:inline>
             <wp:extent cx="5334000" cy="6240223"/>
             <wp:effectExtent b="0" l="0" r="0" t="0"/>
-            <wp:docPr descr="Рис. 8: код lab8-3.asm" title="" id="52" name="Picture"/>
+            <wp:docPr descr="Рис. 8: код min.asm" title="" id="52" name="Picture"/>
             <a:graphic>
               <a:graphicData uri="http://schemas.openxmlformats.org/drawingml/2006/picture">
                 <pic:pic>
@@ -1082,7 +1082,7 @@
         <w:pStyle w:val="ImageCaption"/>
       </w:pPr>
       <w:r>
-        <w:t xml:space="preserve">Рис. 8: код lab8-3.asm</w:t>
+        <w:t xml:space="preserve">Рис. 8: код min.asm</w:t>
       </w:r>
     </w:p>
     <w:p>
@@ -1095,7 +1095,7 @@
           <wp:inline>
             <wp:extent cx="5334000" cy="5316337"/>
             <wp:effectExtent b="0" l="0" r="0" t="0"/>
-            <wp:docPr descr="Рис. 9: код lab8-3.asm" title="" id="56" name="Picture"/>
+            <wp:docPr descr="Рис. 9: код min.asm" title="" id="56" name="Picture"/>
             <a:graphic>
               <a:graphicData uri="http://schemas.openxmlformats.org/drawingml/2006/picture">
                 <pic:pic>
@@ -1139,7 +1139,7 @@
         <w:pStyle w:val="ImageCaption"/>
       </w:pPr>
       <w:r>
-        <w:t xml:space="preserve">Рис. 9: код lab8-3.asm</w:t>
+        <w:t xml:space="preserve">Рис. 9: код min.asm</w:t>
       </w:r>
     </w:p>
     <w:p>
@@ -1152,7 +1152,7 @@
           <wp:inline>
             <wp:extent cx="4267200" cy="1358900"/>
             <wp:effectExtent b="0" l="0" r="0" t="0"/>
-            <wp:docPr descr="Рис. 10: проверка lab8-3.asm" title="" id="60" name="Picture"/>
+            <wp:docPr descr="Рис. 10: проверка min.asm" title="" id="60" name="Picture"/>
             <a:graphic>
               <a:graphicData uri="http://schemas.openxmlformats.org/drawingml/2006/picture">
                 <pic:pic>
@@ -1196,7 +1196,7 @@
         <w:pStyle w:val="ImageCaption"/>
       </w:pPr>
       <w:r>
-        <w:t xml:space="preserve">Рис. 10: проверка lab8-3.asm</w:t>
+        <w:t xml:space="preserve">Рис. 10: проверка min.asm</w:t>
       </w:r>
     </w:p>
     <w:p>
@@ -1209,7 +1209,7 @@
           <wp:inline>
             <wp:extent cx="5334000" cy="4550411"/>
             <wp:effectExtent b="0" l="0" r="0" t="0"/>
-            <wp:docPr descr="Рис. 11: код lab8-4.asm" title="" id="64" name="Picture"/>
+            <wp:docPr descr="Рис. 11: код var14.asm" title="" id="64" name="Picture"/>
             <a:graphic>
               <a:graphicData uri="http://schemas.openxmlformats.org/drawingml/2006/picture">
                 <pic:pic>
@@ -1253,7 +1253,7 @@
         <w:pStyle w:val="ImageCaption"/>
       </w:pPr>
       <w:r>
-        <w:t xml:space="preserve">Рис. 11: код lab8-4.asm</w:t>
+        <w:t xml:space="preserve">Рис. 11: код var14.asm</w:t>
       </w:r>
     </w:p>
     <w:p>
@@ -1266,7 +1266,7 @@
           <wp:inline>
             <wp:extent cx="5334000" cy="3198163"/>
             <wp:effectExtent b="0" l="0" r="0" t="0"/>
-            <wp:docPr descr="Рис. 12: код lab8-4.asm" title="" id="68" name="Picture"/>
+            <wp:docPr descr="Рис. 12: код var14.asm" title="" id="68" name="Picture"/>
             <a:graphic>
               <a:graphicData uri="http://schemas.openxmlformats.org/drawingml/2006/picture">
                 <pic:pic>
@@ -1310,7 +1310,7 @@
         <w:pStyle w:val="ImageCaption"/>
       </w:pPr>
       <w:r>
-        <w:t xml:space="preserve">Рис. 12: код lab8-4.asm</w:t>
+        <w:t xml:space="preserve">Рис. 12: код var14.asm</w:t>
       </w:r>
     </w:p>
     <w:p>
@@ -1323,7 +1323,7 @@
           <wp:inline>
             <wp:extent cx="5334000" cy="1596957"/>
             <wp:effectExtent b="0" l="0" r="0" t="0"/>
-            <wp:docPr descr="Рис. 13: проверка lab8-4.asm" title="" id="72" name="Picture"/>
+            <wp:docPr descr="Рис. 13: проверка var14.asm" title="" id="72" name="Picture"/>
             <a:graphic>
               <a:graphicData uri="http://schemas.openxmlformats.org/drawingml/2006/picture">
                 <pic:pic>
@@ -1367,7 +1367,7 @@
         <w:pStyle w:val="ImageCaption"/>
       </w:pPr>
       <w:r>
-        <w:t xml:space="preserve">Рис. 13: проверка lab8-4.asm</w:t>
+        <w:t xml:space="preserve">Рис. 13: проверка var14.asm</w:t>
       </w:r>
     </w:p>
     <w:bookmarkEnd w:id="75"/>

</xml_diff>